<commit_message>
Blog working fine except images
</commit_message>
<xml_diff>
--- a/app/resources/blogs/uploads/Blog 1 - AI for Repetitve Tasks.docx
+++ b/app/resources/blogs/uploads/Blog 1 - AI for Repetitve Tasks.docx
@@ -4,86 +4,8 @@
   <w:body>
     <w:p>
       <w:pPr>
-        <w:spacing w:after="0"/>
-        <w:rPr>
-          <w:rFonts w:ascii="Arial" w:eastAsia="Arial" w:hAnsi="Arial" w:cs="Arial"/>
-          <w:color w:val="000000" w:themeColor="text1"/>
-          <w:lang w:val="en-US"/>
-        </w:rPr>
-      </w:pPr>
-      <w:r>
-        <w:rPr>
-          <w:rFonts w:ascii="Arial" w:eastAsia="Arial" w:hAnsi="Arial" w:cs="Arial"/>
-          <w:b/>
-          <w:bCs/>
-          <w:color w:val="000000" w:themeColor="text1"/>
-        </w:rPr>
-        <w:t>Meta Title:</w:t>
-      </w:r>
-      <w:r>
-        <w:br/>
-      </w:r>
-      <w:r>
-        <w:rPr>
-          <w:rFonts w:ascii="Arial" w:eastAsia="Arial" w:hAnsi="Arial" w:cs="Arial"/>
-          <w:color w:val="000000" w:themeColor="text1"/>
-        </w:rPr>
-        <w:t>Automate Repetitive Tasks with AI | Synoptix.AI</w:t>
-      </w:r>
-    </w:p>
-    <w:p>
-      <w:pPr>
-        <w:spacing w:after="0"/>
-        <w:rPr>
-          <w:rFonts w:ascii="Arial" w:eastAsia="Arial" w:hAnsi="Arial" w:cs="Arial"/>
-          <w:color w:val="000000" w:themeColor="text1"/>
-          <w:lang w:val="en-US"/>
-        </w:rPr>
-      </w:pPr>
-      <w:r>
-        <w:rPr>
-          <w:rFonts w:ascii="Arial" w:eastAsia="Arial" w:hAnsi="Arial" w:cs="Arial"/>
-          <w:b/>
-          <w:bCs/>
-          <w:color w:val="000000" w:themeColor="text1"/>
-        </w:rPr>
-        <w:t>Meta Descriptio</w:t>
-      </w:r>
-      <w:r>
-        <w:rPr>
-          <w:rFonts w:ascii="Arial" w:eastAsia="Arial" w:hAnsi="Arial" w:cs="Arial"/>
-          <w:b/>
-          <w:bCs/>
-          <w:color w:val="000000" w:themeColor="text1"/>
-        </w:rPr>
-        <w:t>n</w:t>
-      </w:r>
-      <w:r>
-        <w:rPr>
-          <w:rFonts w:ascii="Arial" w:eastAsia="Arial" w:hAnsi="Arial" w:cs="Arial"/>
-          <w:b/>
-          <w:bCs/>
-          <w:color w:val="000000" w:themeColor="text1"/>
-        </w:rPr>
-        <w:t>:</w:t>
-      </w:r>
-      <w:r>
-        <w:br/>
-      </w:r>
-      <w:r>
-        <w:rPr>
-          <w:rFonts w:ascii="Arial" w:eastAsia="Arial" w:hAnsi="Arial" w:cs="Arial"/>
-          <w:color w:val="000000" w:themeColor="text1"/>
-        </w:rPr>
-        <w:t>Discover how Synoptix.AI automates repetitive business tasks with AI—freeing your teams from busy work while cutting costs and boosting efficiency.</w:t>
-      </w:r>
-    </w:p>
-    <w:p/>
-    <w:p>
-      <w:pPr>
         <w:pStyle w:val="Heading1"/>
         <w:spacing w:before="400" w:after="120"/>
-        <w:jc w:val="center"/>
       </w:pPr>
       <w:r>
         <w:rPr>
@@ -425,7 +347,6 @@
           <w:bCs/>
           <w:color w:val="000000" w:themeColor="text1"/>
         </w:rPr>
-        <w:lastRenderedPageBreak/>
         <w:t>Stay competitive:</w:t>
       </w:r>
       <w:r>
@@ -500,6 +421,7 @@
           <w:sz w:val="34"/>
           <w:szCs w:val="34"/>
         </w:rPr>
+        <w:lastRenderedPageBreak/>
         <w:t>AI for Repetitive Tasks: What You Can Automate Today</w:t>
       </w:r>
     </w:p>
@@ -704,7 +626,6 @@
           <w:sz w:val="26"/>
           <w:szCs w:val="26"/>
         </w:rPr>
-        <w:lastRenderedPageBreak/>
         <w:t>Healthcare: Admin to Care</w:t>
       </w:r>
     </w:p>
@@ -716,12 +637,21 @@
           <w:color w:val="000000" w:themeColor="text1"/>
         </w:rPr>
       </w:pPr>
-      <w:r>
-        <w:rPr>
-          <w:rFonts w:ascii="Arial" w:eastAsia="Arial" w:hAnsi="Arial" w:cs="Arial"/>
-          <w:color w:val="000000" w:themeColor="text1"/>
-        </w:rPr>
-        <w:t xml:space="preserve">InHealth, a UK diagnostics provider, cut </w:t>
+      <w:proofErr w:type="spellStart"/>
+      <w:r>
+        <w:rPr>
+          <w:rFonts w:ascii="Arial" w:eastAsia="Arial" w:hAnsi="Arial" w:cs="Arial"/>
+          <w:color w:val="000000" w:themeColor="text1"/>
+        </w:rPr>
+        <w:t>InHealth</w:t>
+      </w:r>
+      <w:proofErr w:type="spellEnd"/>
+      <w:r>
+        <w:rPr>
+          <w:rFonts w:ascii="Arial" w:eastAsia="Arial" w:hAnsi="Arial" w:cs="Arial"/>
+          <w:color w:val="000000" w:themeColor="text1"/>
+        </w:rPr>
+        <w:t xml:space="preserve">, a UK diagnostics provider, cut </w:t>
       </w:r>
       <w:r>
         <w:rPr>
@@ -790,6 +720,7 @@
           <w:sz w:val="26"/>
           <w:szCs w:val="26"/>
         </w:rPr>
+        <w:lastRenderedPageBreak/>
         <w:t>Finance &amp; Banking: Contracts in Seconds</w:t>
       </w:r>
     </w:p>
@@ -1201,12 +1132,21 @@
       <w:pPr>
         <w:spacing w:after="0"/>
       </w:pPr>
-      <w:r>
-        <w:rPr>
-          <w:rFonts w:ascii="Arial" w:eastAsia="Arial" w:hAnsi="Arial" w:cs="Arial"/>
-          <w:color w:val="000000" w:themeColor="text1"/>
-        </w:rPr>
-        <w:t>Synoptix.AI’s Enterprise AI platform plugs into existing systems—no coding required.</w:t>
+      <w:proofErr w:type="spellStart"/>
+      <w:r>
+        <w:rPr>
+          <w:rFonts w:ascii="Arial" w:eastAsia="Arial" w:hAnsi="Arial" w:cs="Arial"/>
+          <w:color w:val="000000" w:themeColor="text1"/>
+        </w:rPr>
+        <w:t>Synoptix.AI’s</w:t>
+      </w:r>
+      <w:proofErr w:type="spellEnd"/>
+      <w:r>
+        <w:rPr>
+          <w:rFonts w:ascii="Arial" w:eastAsia="Arial" w:hAnsi="Arial" w:cs="Arial"/>
+          <w:color w:val="000000" w:themeColor="text1"/>
+        </w:rPr>
+        <w:t xml:space="preserve"> Enterprise AI platform plugs into existing systems—no coding required.</w:t>
       </w:r>
     </w:p>
     <w:p>
@@ -1223,7 +1163,6 @@
           <w:sz w:val="26"/>
           <w:szCs w:val="26"/>
         </w:rPr>
-        <w:lastRenderedPageBreak/>
         <w:t>Test and Tweak</w:t>
       </w:r>
     </w:p>
@@ -1446,7 +1385,27 @@
             <w:color w:val="1155CC"/>
             <w:u w:val="none"/>
           </w:rPr>
-          <w:t>Explore Synoptix AI</w:t>
+          <w:t xml:space="preserve">Explore </w:t>
+        </w:r>
+        <w:proofErr w:type="spellStart"/>
+        <w:r>
+          <w:rPr>
+            <w:rStyle w:val="Hyperlink"/>
+            <w:rFonts w:ascii="Arial" w:eastAsia="Arial" w:hAnsi="Arial" w:cs="Arial"/>
+            <w:color w:val="1155CC"/>
+            <w:u w:val="none"/>
+          </w:rPr>
+          <w:t>Synoptix</w:t>
+        </w:r>
+        <w:proofErr w:type="spellEnd"/>
+        <w:r>
+          <w:rPr>
+            <w:rStyle w:val="Hyperlink"/>
+            <w:rFonts w:ascii="Arial" w:eastAsia="Arial" w:hAnsi="Arial" w:cs="Arial"/>
+            <w:color w:val="1155CC"/>
+            <w:u w:val="none"/>
+          </w:rPr>
+          <w:t xml:space="preserve"> AI</w:t>
         </w:r>
       </w:hyperlink>
     </w:p>
@@ -3150,12 +3109,14 @@
 </file>
 
 <file path=customXml/item1.xml><?xml version="1.0" encoding="utf-8"?>
-<?mso-contentType ?>
-<FormTemplates xmlns="http://schemas.microsoft.com/sharepoint/v3/contenttype/forms">
-  <Display>DocumentLibraryForm</Display>
-  <Edit>DocumentLibraryForm</Edit>
-  <New>DocumentLibraryForm</New>
-</FormTemplates>
+<p:properties xmlns:p="http://schemas.microsoft.com/office/2006/metadata/properties" xmlns:xsi="http://www.w3.org/2001/XMLSchema-instance" xmlns:pc="http://schemas.microsoft.com/office/infopath/2007/PartnerControls">
+  <documentManagement>
+    <lcf76f155ced4ddcb4097134ff3c332f xmlns="519f65af-c8a5-48c8-a8f2-4041628284fc">
+      <Terms xmlns="http://schemas.microsoft.com/office/infopath/2007/PartnerControls"/>
+    </lcf76f155ced4ddcb4097134ff3c332f>
+    <TaxCatchAll xmlns="dbf8f5ff-30c9-410a-9c74-819fefd26b45" xsi:nil="true"/>
+  </documentManagement>
+</p:properties>
 </file>
 
 <file path=customXml/item2.xml><?xml version="1.0" encoding="utf-8"?>
@@ -3360,20 +3321,21 @@
 </file>
 
 <file path=customXml/item3.xml><?xml version="1.0" encoding="utf-8"?>
-<p:properties xmlns:p="http://schemas.microsoft.com/office/2006/metadata/properties" xmlns:xsi="http://www.w3.org/2001/XMLSchema-instance" xmlns:pc="http://schemas.microsoft.com/office/infopath/2007/PartnerControls">
-  <documentManagement>
-    <lcf76f155ced4ddcb4097134ff3c332f xmlns="519f65af-c8a5-48c8-a8f2-4041628284fc">
-      <Terms xmlns="http://schemas.microsoft.com/office/infopath/2007/PartnerControls"/>
-    </lcf76f155ced4ddcb4097134ff3c332f>
-    <TaxCatchAll xmlns="dbf8f5ff-30c9-410a-9c74-819fefd26b45" xsi:nil="true"/>
-  </documentManagement>
-</p:properties>
+<?mso-contentType ?>
+<FormTemplates xmlns="http://schemas.microsoft.com/sharepoint/v3/contenttype/forms">
+  <Display>DocumentLibraryForm</Display>
+  <Edit>DocumentLibraryForm</Edit>
+  <New>DocumentLibraryForm</New>
+</FormTemplates>
 </file>
 
 <file path=customXml/itemProps1.xml><?xml version="1.0" encoding="utf-8"?>
-<ds:datastoreItem xmlns:ds="http://schemas.openxmlformats.org/officeDocument/2006/customXml" ds:itemID="{3147EBC4-6C82-4563-8FC8-C0565BED5F08}">
+<ds:datastoreItem xmlns:ds="http://schemas.openxmlformats.org/officeDocument/2006/customXml" ds:itemID="{5856C1A3-7805-455B-8542-4BA6D8EFDE93}">
   <ds:schemaRefs>
-    <ds:schemaRef ds:uri="http://schemas.microsoft.com/sharepoint/v3/contenttype/forms"/>
+    <ds:schemaRef ds:uri="http://schemas.microsoft.com/office/2006/metadata/properties"/>
+    <ds:schemaRef ds:uri="http://schemas.microsoft.com/office/infopath/2007/PartnerControls"/>
+    <ds:schemaRef ds:uri="519f65af-c8a5-48c8-a8f2-4041628284fc"/>
+    <ds:schemaRef ds:uri="dbf8f5ff-30c9-410a-9c74-819fefd26b45"/>
   </ds:schemaRefs>
 </ds:datastoreItem>
 </file>
@@ -3398,12 +3360,9 @@
 </file>
 
 <file path=customXml/itemProps3.xml><?xml version="1.0" encoding="utf-8"?>
-<ds:datastoreItem xmlns:ds="http://schemas.openxmlformats.org/officeDocument/2006/customXml" ds:itemID="{5856C1A3-7805-455B-8542-4BA6D8EFDE93}">
+<ds:datastoreItem xmlns:ds="http://schemas.openxmlformats.org/officeDocument/2006/customXml" ds:itemID="{3147EBC4-6C82-4563-8FC8-C0565BED5F08}">
   <ds:schemaRefs>
-    <ds:schemaRef ds:uri="http://schemas.microsoft.com/office/2006/metadata/properties"/>
-    <ds:schemaRef ds:uri="http://schemas.microsoft.com/office/infopath/2007/PartnerControls"/>
-    <ds:schemaRef ds:uri="519f65af-c8a5-48c8-a8f2-4041628284fc"/>
-    <ds:schemaRef ds:uri="dbf8f5ff-30c9-410a-9c74-819fefd26b45"/>
+    <ds:schemaRef ds:uri="http://schemas.microsoft.com/sharepoint/v3/contenttype/forms"/>
   </ds:schemaRefs>
 </ds:datastoreItem>
 </file>
</xml_diff>